<commit_message>
added some images, changed some stuff
</commit_message>
<xml_diff>
--- a/report_FINAL.docx
+++ b/report_FINAL.docx
@@ -29,8 +29,6 @@
       <w:r>
         <w:t>Methodology</w:t>
       </w:r>
-      <w:bookmarkStart w:id="0" w:name="_GoBack"/>
-      <w:bookmarkEnd w:id="0"/>
     </w:p>
     <w:p>
       <w:pPr>
@@ -149,7 +147,16 @@
       </w:r>
     </w:p>
     <w:p/>
-    <w:p/>
+    <w:p>
+      <w:bookmarkStart w:id="0" w:name="_GoBack"/>
+      <w:bookmarkEnd w:id="0"/>
+    </w:p>
+    <w:p/>
+    <w:p>
+      <w:r>
+        <w:t xml:space="preserve">Summarize and comment all figures, tables you generate from above tasks. Write a report on it. The report should include methodology, data commentaries, interpretations, discussions and conclusion. </w:t>
+      </w:r>
+    </w:p>
     <w:sectPr>
       <w:pgSz w:w="12240" w:h="15840"/>
       <w:pgMar w:top="1440" w:right="1440" w:bottom="1440" w:left="1440" w:header="708" w:footer="708" w:gutter="0"/>

</xml_diff>